<commit_message>
se agregan wireframes finales
</commit_message>
<xml_diff>
--- a/Wireframes Entrega 5/Wireframe(Login).docx
+++ b/Wireframes Entrega 5/Wireframe(Login).docx
@@ -4,11 +4,22 @@
   <w:body>
     <w:p>
       <w:r>
+        <w:rPr>
+          <w:noProof/>
+        </w:rPr>
         <w:drawing>
-          <wp:inline distT="0" distB="0" distL="0" distR="0" wp14:anchorId="7F200387" wp14:editId="526A9DF1">
-            <wp:extent cx="8896350" cy="5727601"/>
-            <wp:effectExtent l="76200" t="76200" r="133350" b="140335"/>
-            <wp:docPr id="1" name="Imagen 1"/>
+          <wp:anchor distT="0" distB="0" distL="114300" distR="114300" simplePos="0" relativeHeight="251659264" behindDoc="0" locked="0" layoutInCell="1" allowOverlap="1" wp14:anchorId="34C498CD" wp14:editId="1FB56E9E">
+            <wp:simplePos x="0" y="0"/>
+            <wp:positionH relativeFrom="column">
+              <wp:posOffset>824230</wp:posOffset>
+            </wp:positionH>
+            <wp:positionV relativeFrom="paragraph">
+              <wp:posOffset>76200</wp:posOffset>
+            </wp:positionV>
+            <wp:extent cx="8134350" cy="5229225"/>
+            <wp:effectExtent l="76200" t="76200" r="133350" b="142875"/>
+            <wp:wrapSquare wrapText="bothSides"/>
+            <wp:docPr id="2" name="Imagen 2"/>
             <wp:cNvGraphicFramePr>
               <a:graphicFrameLocks xmlns:a="http://schemas.openxmlformats.org/drawingml/2006/main" noChangeAspect="1"/>
             </wp:cNvGraphicFramePr>
@@ -16,19 +27,28 @@
               <a:graphicData uri="http://schemas.openxmlformats.org/drawingml/2006/picture">
                 <pic:pic xmlns:pic="http://schemas.openxmlformats.org/drawingml/2006/picture">
                   <pic:nvPicPr>
-                    <pic:cNvPr id="1" name=""/>
-                    <pic:cNvPicPr/>
+                    <pic:cNvPr id="0" name="Picture 1"/>
+                    <pic:cNvPicPr>
+                      <a:picLocks noChangeAspect="1" noChangeArrowheads="1"/>
+                    </pic:cNvPicPr>
                   </pic:nvPicPr>
                   <pic:blipFill>
-                    <a:blip r:embed="rId6"/>
+                    <a:blip r:embed="rId6">
+                      <a:extLst>
+                        <a:ext uri="{28A0092B-C50C-407E-A947-70E740481C1C}">
+                          <a14:useLocalDpi xmlns:a14="http://schemas.microsoft.com/office/drawing/2010/main" val="0"/>
+                        </a:ext>
+                      </a:extLst>
+                    </a:blip>
+                    <a:srcRect/>
                     <a:stretch>
                       <a:fillRect/>
                     </a:stretch>
                   </pic:blipFill>
-                  <pic:spPr>
+                  <pic:spPr bwMode="auto">
                     <a:xfrm>
                       <a:off x="0" y="0"/>
-                      <a:ext cx="8912580" cy="5738050"/>
+                      <a:ext cx="8134350" cy="5229225"/>
                     </a:xfrm>
                     <a:prstGeom prst="rect">
                       <a:avLst/>
@@ -51,12 +71,92 @@
                 </pic:pic>
               </a:graphicData>
             </a:graphic>
-          </wp:inline>
+            <wp14:sizeRelH relativeFrom="margin">
+              <wp14:pctWidth>0</wp14:pctWidth>
+            </wp14:sizeRelH>
+          </wp:anchor>
         </w:drawing>
+      </w:r>
+      <w:r>
+        <w:t>Pantalla 1:</w:t>
+      </w:r>
+    </w:p>
+    <w:p>
+      <w:r>
+        <w:rPr>
+          <w:noProof/>
+        </w:rPr>
+        <w:lastRenderedPageBreak/>
+        <w:drawing>
+          <wp:anchor distT="0" distB="0" distL="114300" distR="114300" simplePos="0" relativeHeight="251658240" behindDoc="0" locked="0" layoutInCell="1" allowOverlap="1" wp14:anchorId="0B7706EE" wp14:editId="2E88BDF6">
+            <wp:simplePos x="0" y="0"/>
+            <wp:positionH relativeFrom="column">
+              <wp:posOffset>643255</wp:posOffset>
+            </wp:positionH>
+            <wp:positionV relativeFrom="paragraph">
+              <wp:posOffset>76200</wp:posOffset>
+            </wp:positionV>
+            <wp:extent cx="8334375" cy="5365291"/>
+            <wp:effectExtent l="76200" t="76200" r="123825" b="140335"/>
+            <wp:wrapSquare wrapText="bothSides"/>
+            <wp:docPr id="1" name="Imagen 1"/>
+            <wp:cNvGraphicFramePr>
+              <a:graphicFrameLocks xmlns:a="http://schemas.openxmlformats.org/drawingml/2006/main" noChangeAspect="1"/>
+            </wp:cNvGraphicFramePr>
+            <a:graphic xmlns:a="http://schemas.openxmlformats.org/drawingml/2006/main">
+              <a:graphicData uri="http://schemas.openxmlformats.org/drawingml/2006/picture">
+                <pic:pic xmlns:pic="http://schemas.openxmlformats.org/drawingml/2006/picture">
+                  <pic:nvPicPr>
+                    <pic:cNvPr id="1" name=""/>
+                    <pic:cNvPicPr/>
+                  </pic:nvPicPr>
+                  <pic:blipFill>
+                    <a:blip r:embed="rId7">
+                      <a:extLst>
+                        <a:ext uri="{28A0092B-C50C-407E-A947-70E740481C1C}">
+                          <a14:useLocalDpi xmlns:a14="http://schemas.microsoft.com/office/drawing/2010/main" val="0"/>
+                        </a:ext>
+                      </a:extLst>
+                    </a:blip>
+                    <a:stretch>
+                      <a:fillRect/>
+                    </a:stretch>
+                  </pic:blipFill>
+                  <pic:spPr>
+                    <a:xfrm>
+                      <a:off x="0" y="0"/>
+                      <a:ext cx="8334375" cy="5365291"/>
+                    </a:xfrm>
+                    <a:prstGeom prst="rect">
+                      <a:avLst/>
+                    </a:prstGeom>
+                    <a:ln w="38100" cap="sq">
+                      <a:solidFill>
+                        <a:srgbClr val="000000"/>
+                      </a:solidFill>
+                      <a:prstDash val="solid"/>
+                      <a:miter lim="800000"/>
+                    </a:ln>
+                    <a:effectLst>
+                      <a:outerShdw blurRad="50800" dist="38100" dir="2700000" algn="tl" rotWithShape="0">
+                        <a:srgbClr val="000000">
+                          <a:alpha val="43000"/>
+                        </a:srgbClr>
+                      </a:outerShdw>
+                    </a:effectLst>
+                  </pic:spPr>
+                </pic:pic>
+              </a:graphicData>
+            </a:graphic>
+          </wp:anchor>
+        </w:drawing>
+      </w:r>
+      <w:r>
+        <w:t>Pantalla 2:</w:t>
       </w:r>
     </w:p>
     <w:sectPr>
-      <w:headerReference w:type="default" r:id="rId7"/>
+      <w:headerReference w:type="default" r:id="rId8"/>
       <w:pgSz w:w="16838" w:h="11906" w:orient="landscape"/>
       <w:pgMar w:top="1701" w:right="1417" w:bottom="1701" w:left="1417" w:header="708" w:footer="708" w:gutter="0"/>
       <w:cols w:space="708"/>

</xml_diff>